<commit_message>
added dataset for traning
</commit_message>
<xml_diff>
--- a/doc/Monthly_Project_Progress_Reports_Annexure-C.docx
+++ b/doc/Monthly_Project_Progress_Reports_Annexure-C.docx
@@ -1,6 +1,6 @@
 
 <file path=word/document.xml><?xml version="1.0" encoding="utf-8"?>
-<w:document xmlns:wpc="http://schemas.microsoft.com/office/word/2010/wordprocessingCanvas" xmlns:cx="http://schemas.microsoft.com/office/drawing/2014/chartex" xmlns:cx1="http://schemas.microsoft.com/office/drawing/2015/9/8/chartex" xmlns:cx2="http://schemas.microsoft.com/office/drawing/2015/10/21/chartex" xmlns:cx3="http://schemas.microsoft.com/office/drawing/2016/5/9/chartex" xmlns:cx4="http://schemas.microsoft.com/office/drawing/2016/5/10/chartex" xmlns:cx5="http://schemas.microsoft.com/office/drawing/2016/5/11/chartex" xmlns:cx6="http://schemas.microsoft.com/office/drawing/2016/5/12/chartex" xmlns:cx7="http://schemas.microsoft.com/office/drawing/2016/5/13/chartex" xmlns:cx8="http://schemas.microsoft.com/office/drawing/2016/5/14/chartex" xmlns:mc="http://schemas.openxmlformats.org/markup-compatibility/2006" xmlns:aink="http://schemas.microsoft.com/office/drawing/2016/ink" xmlns:am3d="http://schemas.microsoft.com/office/drawing/2017/model3d" xmlns:o="urn:schemas-microsoft-com:office:office" xmlns:oel="http://schemas.microsoft.com/office/2019/extlst" xmlns:r="http://schemas.openxmlformats.org/officeDocument/2006/relationships" xmlns:m="http://schemas.openxmlformats.org/officeDocument/2006/math" xmlns:v="urn:schemas-microsoft-com:vml" xmlns:wp14="http://schemas.microsoft.com/office/word/2010/wordprocessingDrawing" xmlns:wp="http://schemas.openxmlformats.org/drawingml/2006/wordprocessingDrawing" xmlns:w10="urn:schemas-microsoft-com:office:word" xmlns:w="http://schemas.openxmlformats.org/wordprocessingml/2006/main" xmlns:w14="http://schemas.microsoft.com/office/word/2010/wordml" xmlns:w15="http://schemas.microsoft.com/office/word/2012/wordml" xmlns:w16cex="http://schemas.microsoft.com/office/word/2018/wordml/cex" xmlns:w16cid="http://schemas.microsoft.com/office/word/2016/wordml/cid" xmlns:w16="http://schemas.microsoft.com/office/word/2018/wordml" xmlns:w16du="http://schemas.microsoft.com/office/word/2023/wordml/word16du" xmlns:w16sdtdh="http://schemas.microsoft.com/office/word/2020/wordml/sdtdatahash" xmlns:w16sdtfl="http://schemas.microsoft.com/office/word/2024/wordml/sdtformatlock" xmlns:w16se="http://schemas.microsoft.com/office/word/2015/wordml/symex" xmlns:wpg="http://schemas.microsoft.com/office/word/2010/wordprocessingGroup" xmlns:wpi="http://schemas.microsoft.com/office/word/2010/wordprocessingInk" xmlns:wne="http://schemas.microsoft.com/office/word/2006/wordml" xmlns:wps="http://schemas.microsoft.com/office/word/2010/wordprocessingShape" mc:Ignorable="w14 w15 w16se w16cid w16 w16cex w16sdtdh w16sdtfl w16du wp14">
+<w:document xmlns:wpc="http://schemas.microsoft.com/office/word/2010/wordprocessingCanvas" xmlns:cx="http://schemas.microsoft.com/office/drawing/2014/chartex" xmlns:cx1="http://schemas.microsoft.com/office/drawing/2015/9/8/chartex" xmlns:mc="http://schemas.openxmlformats.org/markup-compatibility/2006" xmlns:o="urn:schemas-microsoft-com:office:office" xmlns:r="http://schemas.openxmlformats.org/officeDocument/2006/relationships" xmlns:m="http://schemas.openxmlformats.org/officeDocument/2006/math" xmlns:v="urn:schemas-microsoft-com:vml" xmlns:wp14="http://schemas.microsoft.com/office/word/2010/wordprocessingDrawing" xmlns:wp="http://schemas.openxmlformats.org/drawingml/2006/wordprocessingDrawing" xmlns:w10="urn:schemas-microsoft-com:office:word" xmlns:w="http://schemas.openxmlformats.org/wordprocessingml/2006/main" xmlns:w14="http://schemas.microsoft.com/office/word/2010/wordml" xmlns:w15="http://schemas.microsoft.com/office/word/2012/wordml" xmlns:w16se="http://schemas.microsoft.com/office/word/2015/wordml/symex" xmlns:wpg="http://schemas.microsoft.com/office/word/2010/wordprocessingGroup" xmlns:wpi="http://schemas.microsoft.com/office/word/2010/wordprocessingInk" xmlns:wne="http://schemas.microsoft.com/office/word/2006/wordml" xmlns:wps="http://schemas.microsoft.com/office/word/2010/wordprocessingShape" mc:Ignorable="w14 w15 w16se wp14">
   <w:body>
     <w:p>
       <w:pPr>
@@ -212,18 +212,26 @@
     <w:tbl>
       <w:tblPr>
         <w:tblW w:w="0" w:type="auto"/>
+        <w:tblBorders>
+          <w:top w:val="single" w:sz="4" w:space="0" w:color="auto"/>
+          <w:left w:val="single" w:sz="4" w:space="0" w:color="auto"/>
+          <w:bottom w:val="single" w:sz="4" w:space="0" w:color="auto"/>
+          <w:right w:val="single" w:sz="4" w:space="0" w:color="auto"/>
+          <w:insideH w:val="single" w:sz="4" w:space="0" w:color="auto"/>
+          <w:insideV w:val="single" w:sz="4" w:space="0" w:color="auto"/>
+        </w:tblBorders>
         <w:tblLook w:val="04A0" w:firstRow="1" w:lastRow="0" w:firstColumn="1" w:lastColumn="0" w:noHBand="0" w:noVBand="1"/>
       </w:tblPr>
       <w:tblGrid>
-        <w:gridCol w:w="1560"/>
-        <w:gridCol w:w="1701"/>
-        <w:gridCol w:w="2268"/>
-        <w:gridCol w:w="3111"/>
+        <w:gridCol w:w="2157"/>
+        <w:gridCol w:w="2158"/>
+        <w:gridCol w:w="2158"/>
+        <w:gridCol w:w="2157"/>
       </w:tblGrid>
       <w:tr>
         <w:tc>
           <w:tcPr>
-            <w:tcW w:w="1560" w:type="dxa"/>
+            <w:tcW w:w="2160" w:type="dxa"/>
           </w:tcPr>
           <w:p>
             <w:r>
@@ -233,7 +241,7 @@
         </w:tc>
         <w:tc>
           <w:tcPr>
-            <w:tcW w:w="1701" w:type="dxa"/>
+            <w:tcW w:w="2160" w:type="dxa"/>
           </w:tcPr>
           <w:p>
             <w:r>
@@ -243,7 +251,7 @@
         </w:tc>
         <w:tc>
           <w:tcPr>
-            <w:tcW w:w="2268" w:type="dxa"/>
+            <w:tcW w:w="2160" w:type="dxa"/>
           </w:tcPr>
           <w:p>
             <w:r>
@@ -253,7 +261,7 @@
         </w:tc>
         <w:tc>
           <w:tcPr>
-            <w:tcW w:w="3111" w:type="dxa"/>
+            <w:tcW w:w="2160" w:type="dxa"/>
           </w:tcPr>
           <w:p>
             <w:r>
@@ -265,7 +273,7 @@
       <w:tr>
         <w:tc>
           <w:tcPr>
-            <w:tcW w:w="1560" w:type="dxa"/>
+            <w:tcW w:w="2160" w:type="dxa"/>
           </w:tcPr>
           <w:p>
             <w:r>
@@ -275,39 +283,27 @@
         </w:tc>
         <w:tc>
           <w:tcPr>
-            <w:tcW w:w="1701" w:type="dxa"/>
+            <w:tcW w:w="2160" w:type="dxa"/>
           </w:tcPr>
-          <w:p>
-            <w:r>
-              <w:t>22CSE080</w:t>
-            </w:r>
-          </w:p>
+          <w:p/>
         </w:tc>
         <w:tc>
           <w:tcPr>
-            <w:tcW w:w="2268" w:type="dxa"/>
+            <w:tcW w:w="2160" w:type="dxa"/>
           </w:tcPr>
-          <w:p>
-            <w:r>
-              <w:t>22UG010167</w:t>
-            </w:r>
-          </w:p>
+          <w:p/>
         </w:tc>
         <w:tc>
           <w:tcPr>
-            <w:tcW w:w="3111" w:type="dxa"/>
+            <w:tcW w:w="2160" w:type="dxa"/>
           </w:tcPr>
-          <w:p>
-            <w:r>
-              <w:t>Abinash Bharat Jyoti Ratha</w:t>
-            </w:r>
-          </w:p>
+          <w:p/>
         </w:tc>
       </w:tr>
       <w:tr>
         <w:tc>
           <w:tcPr>
-            <w:tcW w:w="1560" w:type="dxa"/>
+            <w:tcW w:w="2160" w:type="dxa"/>
           </w:tcPr>
           <w:p>
             <w:r>
@@ -317,39 +313,27 @@
         </w:tc>
         <w:tc>
           <w:tcPr>
-            <w:tcW w:w="1701" w:type="dxa"/>
+            <w:tcW w:w="2160" w:type="dxa"/>
           </w:tcPr>
-          <w:p>
-            <w:r>
-              <w:t>22CSE139</w:t>
-            </w:r>
-          </w:p>
+          <w:p/>
         </w:tc>
         <w:tc>
           <w:tcPr>
-            <w:tcW w:w="2268" w:type="dxa"/>
+            <w:tcW w:w="2160" w:type="dxa"/>
           </w:tcPr>
-          <w:p>
-            <w:r>
-              <w:t>22UG010272</w:t>
-            </w:r>
-          </w:p>
+          <w:p/>
         </w:tc>
         <w:tc>
           <w:tcPr>
-            <w:tcW w:w="3111" w:type="dxa"/>
+            <w:tcW w:w="2160" w:type="dxa"/>
           </w:tcPr>
-          <w:p>
-            <w:r>
-              <w:t>Rajat Kumar Dash</w:t>
-            </w:r>
-          </w:p>
+          <w:p/>
         </w:tc>
       </w:tr>
       <w:tr>
         <w:tc>
           <w:tcPr>
-            <w:tcW w:w="1560" w:type="dxa"/>
+            <w:tcW w:w="2160" w:type="dxa"/>
           </w:tcPr>
           <w:p>
             <w:r>
@@ -359,33 +343,21 @@
         </w:tc>
         <w:tc>
           <w:tcPr>
-            <w:tcW w:w="1701" w:type="dxa"/>
+            <w:tcW w:w="2160" w:type="dxa"/>
           </w:tcPr>
-          <w:p>
-            <w:r>
-              <w:t>22CSE215</w:t>
-            </w:r>
-          </w:p>
+          <w:p/>
         </w:tc>
         <w:tc>
           <w:tcPr>
-            <w:tcW w:w="2268" w:type="dxa"/>
+            <w:tcW w:w="2160" w:type="dxa"/>
           </w:tcPr>
-          <w:p>
-            <w:r>
-              <w:t>22UG010348</w:t>
-            </w:r>
-          </w:p>
+          <w:p/>
         </w:tc>
         <w:tc>
           <w:tcPr>
-            <w:tcW w:w="3111" w:type="dxa"/>
+            <w:tcW w:w="2160" w:type="dxa"/>
           </w:tcPr>
-          <w:p>
-            <w:r>
-              <w:t>Soumya Ranjan Mohapatra</w:t>
-            </w:r>
-          </w:p>
+          <w:p/>
         </w:tc>
       </w:tr>
     </w:tbl>
@@ -457,10 +429,9 @@
         <w:t>Tasks and Progress</w:t>
       </w:r>
     </w:p>
-    <w:p/>
     <w:tbl>
       <w:tblPr>
-        <w:tblW w:w="0" w:type="auto"/>
+        <w:tblW w:w="8919" w:type="dxa"/>
         <w:tblBorders>
           <w:top w:val="single" w:sz="4" w:space="0" w:color="auto"/>
           <w:left w:val="single" w:sz="4" w:space="0" w:color="auto"/>
@@ -472,17 +443,18 @@
         <w:tblLook w:val="04A0" w:firstRow="1" w:lastRow="0" w:firstColumn="1" w:lastColumn="0" w:noHBand="0" w:noVBand="1"/>
       </w:tblPr>
       <w:tblGrid>
-        <w:gridCol w:w="2824"/>
-        <w:gridCol w:w="2824"/>
-        <w:gridCol w:w="2824"/>
+        <w:gridCol w:w="2973"/>
+        <w:gridCol w:w="2973"/>
+        <w:gridCol w:w="2973"/>
       </w:tblGrid>
       <w:tr>
         <w:trPr>
-          <w:trHeight w:val="305"/>
+          <w:trHeight w:val="295"/>
         </w:trPr>
         <w:tc>
           <w:tcPr>
-            <w:tcW w:w="2824" w:type="dxa"/>
+            <w:tcW w:w="2973" w:type="dxa"/>
+            <w:shd w:val="pct12" w:color="auto" w:fill="auto"/>
           </w:tcPr>
           <w:p>
             <w:r>
@@ -492,7 +464,8 @@
         </w:tc>
         <w:tc>
           <w:tcPr>
-            <w:tcW w:w="2824" w:type="dxa"/>
+            <w:tcW w:w="2973" w:type="dxa"/>
+            <w:shd w:val="pct12" w:color="auto" w:fill="auto"/>
           </w:tcPr>
           <w:p>
             <w:r>
@@ -502,7 +475,8 @@
         </w:tc>
         <w:tc>
           <w:tcPr>
-            <w:tcW w:w="2824" w:type="dxa"/>
+            <w:tcW w:w="2973" w:type="dxa"/>
+            <w:shd w:val="pct12" w:color="auto" w:fill="auto"/>
           </w:tcPr>
           <w:p>
             <w:r>
@@ -513,135 +487,296 @@
       </w:tr>
       <w:tr>
         <w:trPr>
-          <w:trHeight w:val="305"/>
+          <w:trHeight w:val="295"/>
         </w:trPr>
         <w:tc>
           <w:tcPr>
-            <w:tcW w:w="2824" w:type="dxa"/>
+            <w:tcW w:w="2973" w:type="dxa"/>
+          </w:tcPr>
+          <w:p>
+            <w:pPr>
+              <w:rPr>
+                <w:rStyle w:val="Strong"/>
+              </w:rPr>
+            </w:pPr>
+            <w:r>
+              <w:rPr>
+                <w:rStyle w:val="Strong"/>
+              </w:rPr>
+              <w:t xml:space="preserve">1. </w:t>
+            </w:r>
+            <w:r>
+              <w:rPr>
+                <w:rStyle w:val="Strong"/>
+              </w:rPr>
+              <w:t>Problem Statement &amp; Objectives</w:t>
+            </w:r>
+          </w:p>
+          <w:p>
+            <w:r>
+              <w:t>1.1 Briefly explain the problem statement.</w:t>
+            </w:r>
+            <w:r>
+              <w:br/>
+              <w:t>1.2 Mention the objectives set at the beginning.</w:t>
+            </w:r>
+          </w:p>
+        </w:tc>
+        <w:tc>
+          <w:tcPr>
+            <w:tcW w:w="2973" w:type="dxa"/>
           </w:tcPr>
           <w:p/>
         </w:tc>
         <w:tc>
           <w:tcPr>
-            <w:tcW w:w="2824" w:type="dxa"/>
-          </w:tcPr>
-          <w:p/>
-        </w:tc>
-        <w:tc>
-          <w:tcPr>
-            <w:tcW w:w="2824" w:type="dxa"/>
+            <w:tcW w:w="2973" w:type="dxa"/>
           </w:tcPr>
           <w:p/>
         </w:tc>
       </w:tr>
       <w:tr>
         <w:trPr>
-          <w:trHeight w:val="305"/>
+          <w:trHeight w:val="295"/>
         </w:trPr>
         <w:tc>
           <w:tcPr>
-            <w:tcW w:w="2824" w:type="dxa"/>
+            <w:tcW w:w="2973" w:type="dxa"/>
+          </w:tcPr>
+          <w:p>
+            <w:pPr>
+              <w:pStyle w:val="NormalWeb"/>
+              <w:rPr>
+                <w:sz w:val="22"/>
+                <w:szCs w:val="22"/>
+              </w:rPr>
+            </w:pPr>
+            <w:r>
+              <w:rPr>
+                <w:rStyle w:val="Strong"/>
+                <w:sz w:val="22"/>
+                <w:szCs w:val="22"/>
+              </w:rPr>
+              <w:t xml:space="preserve">2. </w:t>
+            </w:r>
+            <w:r>
+              <w:rPr>
+                <w:rStyle w:val="Strong"/>
+                <w:sz w:val="22"/>
+                <w:szCs w:val="22"/>
+              </w:rPr>
+              <w:t>Literature Survey Progress</w:t>
+            </w:r>
+            <w:r>
+              <w:rPr>
+                <w:sz w:val="22"/>
+                <w:szCs w:val="22"/>
+              </w:rPr>
+              <w:br/>
+            </w:r>
+            <w:r>
+              <w:rPr>
+                <w:sz w:val="22"/>
+                <w:szCs w:val="22"/>
+              </w:rPr>
+              <w:t xml:space="preserve">2.1 </w:t>
+            </w:r>
+            <w:r>
+              <w:rPr>
+                <w:sz w:val="22"/>
+                <w:szCs w:val="22"/>
+              </w:rPr>
+              <w:t>Summary of at least 10 relevant literature papers (APA/IEEE format).</w:t>
+            </w:r>
+            <w:r>
+              <w:rPr>
+                <w:sz w:val="22"/>
+                <w:szCs w:val="22"/>
+              </w:rPr>
+              <w:br/>
+              <w:t>2.2 Literature gap identified (how existing work falls short).</w:t>
+            </w:r>
+          </w:p>
+        </w:tc>
+        <w:tc>
+          <w:tcPr>
+            <w:tcW w:w="2973" w:type="dxa"/>
           </w:tcPr>
           <w:p/>
         </w:tc>
         <w:tc>
           <w:tcPr>
-            <w:tcW w:w="2824" w:type="dxa"/>
-          </w:tcPr>
-          <w:p/>
-        </w:tc>
-        <w:tc>
-          <w:tcPr>
-            <w:tcW w:w="2824" w:type="dxa"/>
+            <w:tcW w:w="2973" w:type="dxa"/>
           </w:tcPr>
           <w:p/>
         </w:tc>
       </w:tr>
       <w:tr>
         <w:trPr>
-          <w:trHeight w:val="305"/>
+          <w:trHeight w:val="295"/>
         </w:trPr>
         <w:tc>
           <w:tcPr>
-            <w:tcW w:w="2824" w:type="dxa"/>
+            <w:tcW w:w="2973" w:type="dxa"/>
+          </w:tcPr>
+          <w:p>
+            <w:pPr>
+              <w:pStyle w:val="NormalWeb"/>
+              <w:rPr>
+                <w:sz w:val="22"/>
+                <w:szCs w:val="22"/>
+              </w:rPr>
+            </w:pPr>
+            <w:r>
+              <w:rPr>
+                <w:rStyle w:val="Strong"/>
+                <w:sz w:val="22"/>
+                <w:szCs w:val="22"/>
+              </w:rPr>
+              <w:lastRenderedPageBreak/>
+              <w:t xml:space="preserve">3. </w:t>
+            </w:r>
+            <w:r>
+              <w:rPr>
+                <w:rStyle w:val="Strong"/>
+                <w:sz w:val="22"/>
+                <w:szCs w:val="22"/>
+              </w:rPr>
+              <w:t>Data Collection &amp; Requirement Analysis</w:t>
+            </w:r>
+            <w:r>
+              <w:rPr>
+                <w:sz w:val="22"/>
+                <w:szCs w:val="22"/>
+              </w:rPr>
+              <w:br/>
+              <w:t>3.1 Dataset description, source, and reason for selection.</w:t>
+            </w:r>
+            <w:r>
+              <w:rPr>
+                <w:sz w:val="22"/>
+                <w:szCs w:val="22"/>
+              </w:rPr>
+              <w:br/>
+              <w:t>3.2 Exploratory Data Analysis (EDA) and reports (graphs, missing values, distributions, correlations, etc.).</w:t>
+            </w:r>
+          </w:p>
+        </w:tc>
+        <w:tc>
+          <w:tcPr>
+            <w:tcW w:w="2973" w:type="dxa"/>
           </w:tcPr>
           <w:p/>
         </w:tc>
         <w:tc>
           <w:tcPr>
-            <w:tcW w:w="2824" w:type="dxa"/>
-          </w:tcPr>
-          <w:p/>
-        </w:tc>
-        <w:tc>
-          <w:tcPr>
-            <w:tcW w:w="2824" w:type="dxa"/>
+            <w:tcW w:w="2973" w:type="dxa"/>
           </w:tcPr>
           <w:p/>
         </w:tc>
       </w:tr>
       <w:tr>
         <w:trPr>
-          <w:trHeight w:val="315"/>
+          <w:trHeight w:val="304"/>
         </w:trPr>
         <w:tc>
           <w:tcPr>
-            <w:tcW w:w="2824" w:type="dxa"/>
+            <w:tcW w:w="2973" w:type="dxa"/>
+          </w:tcPr>
+          <w:p>
+            <w:r>
+              <w:rPr>
+                <w:rStyle w:val="Strong"/>
+              </w:rPr>
+              <w:t xml:space="preserve">4. </w:t>
+            </w:r>
+            <w:r>
+              <w:rPr>
+                <w:rStyle w:val="Strong"/>
+              </w:rPr>
+              <w:t>Preliminary Designs / Algorithms</w:t>
+            </w:r>
+            <w:r>
+              <w:br/>
+              <w:t>4.1 Initial workflow, block diagram, or conceptual framework showing the proposed approach.</w:t>
+            </w:r>
+            <w:r>
+              <w:br/>
+              <w:t>4.2 Selection and brief justification of intended techniques, algorithms, or models to be used (no implementation yet).</w:t>
+            </w:r>
+            <w:r>
+              <w:br/>
+              <w:t>4.3 Description of planned evaluation metrics and validation approach</w:t>
+            </w:r>
+          </w:p>
+        </w:tc>
+        <w:tc>
+          <w:tcPr>
+            <w:tcW w:w="2973" w:type="dxa"/>
           </w:tcPr>
           <w:p/>
         </w:tc>
         <w:tc>
           <w:tcPr>
-            <w:tcW w:w="2824" w:type="dxa"/>
+            <w:tcW w:w="2973" w:type="dxa"/>
+          </w:tcPr>
+          <w:p/>
+        </w:tc>
+      </w:tr>
+      <w:tr>
+        <w:trPr>
+          <w:trHeight w:val="304"/>
+        </w:trPr>
+        <w:tc>
+          <w:tcPr>
+            <w:tcW w:w="2973" w:type="dxa"/>
+          </w:tcPr>
+          <w:p>
+            <w:pPr>
+              <w:rPr>
+                <w:rStyle w:val="Strong"/>
+              </w:rPr>
+            </w:pPr>
+            <w:r>
+              <w:rPr>
+                <w:rStyle w:val="Strong"/>
+                <w:rFonts w:ascii="Times New Roman" w:eastAsia="Times New Roman" w:hAnsi="Times New Roman" w:cs="Times New Roman"/>
+                <w:lang w:val="en-IN" w:eastAsia="en-IN"/>
+              </w:rPr>
+              <w:t xml:space="preserve">5. </w:t>
+            </w:r>
+            <w:bookmarkStart w:id="0" w:name="_GoBack"/>
+            <w:bookmarkEnd w:id="0"/>
+            <w:r>
+              <w:rPr>
+                <w:rStyle w:val="Strong"/>
+                <w:rFonts w:ascii="Times New Roman" w:eastAsia="Times New Roman" w:hAnsi="Times New Roman" w:cs="Times New Roman"/>
+                <w:lang w:val="en-IN" w:eastAsia="en-IN"/>
+              </w:rPr>
+              <w:t>Progress Status</w:t>
+            </w:r>
+            <w:r>
+              <w:br/>
+              <w:t>5.1 Percentage of work completed (overall and for each major stage</w:t>
+            </w:r>
+          </w:p>
+        </w:tc>
+        <w:tc>
+          <w:tcPr>
+            <w:tcW w:w="2973" w:type="dxa"/>
           </w:tcPr>
           <w:p/>
         </w:tc>
         <w:tc>
           <w:tcPr>
-            <w:tcW w:w="2824" w:type="dxa"/>
+            <w:tcW w:w="2973" w:type="dxa"/>
           </w:tcPr>
           <w:p/>
         </w:tc>
       </w:tr>
     </w:tbl>
     <w:p>
-      <w:r>
-        <w:br w:type="page"/>
-      </w:r>
-    </w:p>
-    <w:p>
       <w:pPr>
-        <w:rPr>
-          <w:b/>
-        </w:rPr>
-      </w:pPr>
-      <w:r>
-        <w:rPr>
-          <w:b/>
-        </w:rPr>
-        <w:lastRenderedPageBreak/>
-        <w:t>Plagiarism Level (%): ___________</w:t>
-      </w:r>
-      <w:proofErr w:type="gramStart"/>
-      <w:r>
-        <w:rPr>
-          <w:b/>
-        </w:rPr>
-        <w:t>_  (</w:t>
-      </w:r>
-      <w:proofErr w:type="gramEnd"/>
-      <w:r>
-        <w:rPr>
-          <w:b/>
-        </w:rPr>
-        <w:t>Attach report printout/PDF)</w:t>
-      </w:r>
-    </w:p>
-    <w:p>
-      <w:pPr>
-        <w:pBdr>
-          <w:bottom w:val="single" w:sz="12" w:space="1" w:color="auto"/>
-        </w:pBdr>
         <w:rPr>
           <w:rFonts w:ascii="Times New Roman" w:hAnsi="Times New Roman" w:cs="Times New Roman"/>
           <w:b/>
@@ -691,6 +826,7 @@
       <w:pPr>
         <w:rPr>
           <w:rFonts w:ascii="Times New Roman" w:hAnsi="Times New Roman" w:cs="Times New Roman"/>
+          <w:b/>
         </w:rPr>
       </w:pPr>
       <w:r>
@@ -703,48 +839,8 @@
         <w:rPr>
           <w:rFonts w:ascii="Times New Roman" w:hAnsi="Times New Roman" w:cs="Times New Roman"/>
         </w:rPr>
-        <w:t>________________________________________</w:t>
+        <w:t>__________________</w:t>
       </w:r>
-      <w:r>
-        <w:rPr>
-          <w:rFonts w:ascii="Times New Roman" w:hAnsi="Times New Roman" w:cs="Times New Roman"/>
-        </w:rPr>
-        <w:t>________________________________________________________</w:t>
-      </w:r>
-    </w:p>
-    <w:p>
-      <w:pPr>
-        <w:rPr>
-          <w:rFonts w:ascii="Times New Roman" w:hAnsi="Times New Roman" w:cs="Times New Roman"/>
-        </w:rPr>
-      </w:pPr>
-      <w:r>
-        <w:rPr>
-          <w:rFonts w:ascii="Times New Roman" w:hAnsi="Times New Roman" w:cs="Times New Roman"/>
-        </w:rPr>
-        <w:t>____________________________________________________________________________________________________</w:t>
-      </w:r>
-      <w:r>
-        <w:rPr>
-          <w:rFonts w:ascii="Times New Roman" w:hAnsi="Times New Roman" w:cs="Times New Roman"/>
-        </w:rPr>
-        <w:t>________________________________________________________</w:t>
-      </w:r>
-    </w:p>
-    <w:p>
-      <w:pPr>
-        <w:rPr>
-          <w:rFonts w:ascii="Times New Roman" w:hAnsi="Times New Roman" w:cs="Times New Roman"/>
-        </w:rPr>
-      </w:pPr>
-    </w:p>
-    <w:p>
-      <w:pPr>
-        <w:rPr>
-          <w:rFonts w:ascii="Times New Roman" w:hAnsi="Times New Roman" w:cs="Times New Roman"/>
-          <w:b/>
-        </w:rPr>
-      </w:pPr>
       <w:r>
         <w:rPr>
           <w:rFonts w:ascii="Times New Roman" w:hAnsi="Times New Roman" w:cs="Times New Roman"/>
@@ -799,11 +895,6 @@
       </w:r>
     </w:p>
     <w:p>
-      <w:pPr>
-        <w:rPr>
-          <w:rFonts w:ascii="Times New Roman" w:hAnsi="Times New Roman" w:cs="Times New Roman"/>
-        </w:rPr>
-      </w:pPr>
       <w:r>
         <w:rPr>
           <w:rFonts w:ascii="Times New Roman" w:hAnsi="Times New Roman" w:cs="Times New Roman"/>
@@ -811,18 +902,10 @@
         <w:t>Date: _______________</w:t>
       </w:r>
     </w:p>
-    <w:p>
-      <w:r>
-        <w:rPr>
-          <w:rFonts w:ascii="Times New Roman" w:hAnsi="Times New Roman" w:cs="Times New Roman"/>
-        </w:rPr>
-        <w:br w:type="page"/>
-      </w:r>
-    </w:p>
     <w:sectPr>
       <w:headerReference w:type="default" r:id="rId9"/>
       <w:pgSz w:w="12240" w:h="15840"/>
-      <w:pgMar w:top="1440" w:right="1800" w:bottom="142" w:left="1800" w:header="720" w:footer="720" w:gutter="0"/>
+      <w:pgMar w:top="1440" w:right="1800" w:bottom="426" w:left="1800" w:header="720" w:footer="720" w:gutter="0"/>
       <w:cols w:space="720"/>
       <w:docGrid w:linePitch="360"/>
     </w:sectPr>
@@ -831,7 +914,7 @@
 </file>
 
 <file path=word/endnotes.xml><?xml version="1.0" encoding="utf-8"?>
-<w:endnotes xmlns:wpc="http://schemas.microsoft.com/office/word/2010/wordprocessingCanvas" xmlns:cx="http://schemas.microsoft.com/office/drawing/2014/chartex" xmlns:cx1="http://schemas.microsoft.com/office/drawing/2015/9/8/chartex" xmlns:cx2="http://schemas.microsoft.com/office/drawing/2015/10/21/chartex" xmlns:cx3="http://schemas.microsoft.com/office/drawing/2016/5/9/chartex" xmlns:cx4="http://schemas.microsoft.com/office/drawing/2016/5/10/chartex" xmlns:cx5="http://schemas.microsoft.com/office/drawing/2016/5/11/chartex" xmlns:cx6="http://schemas.microsoft.com/office/drawing/2016/5/12/chartex" xmlns:cx7="http://schemas.microsoft.com/office/drawing/2016/5/13/chartex" xmlns:cx8="http://schemas.microsoft.com/office/drawing/2016/5/14/chartex" xmlns:mc="http://schemas.openxmlformats.org/markup-compatibility/2006" xmlns:aink="http://schemas.microsoft.com/office/drawing/2016/ink" xmlns:am3d="http://schemas.microsoft.com/office/drawing/2017/model3d" xmlns:o="urn:schemas-microsoft-com:office:office" xmlns:oel="http://schemas.microsoft.com/office/2019/extlst" xmlns:r="http://schemas.openxmlformats.org/officeDocument/2006/relationships" xmlns:m="http://schemas.openxmlformats.org/officeDocument/2006/math" xmlns:v="urn:schemas-microsoft-com:vml" xmlns:wp14="http://schemas.microsoft.com/office/word/2010/wordprocessingDrawing" xmlns:wp="http://schemas.openxmlformats.org/drawingml/2006/wordprocessingDrawing" xmlns:w10="urn:schemas-microsoft-com:office:word" xmlns:w="http://schemas.openxmlformats.org/wordprocessingml/2006/main" xmlns:w14="http://schemas.microsoft.com/office/word/2010/wordml" xmlns:w15="http://schemas.microsoft.com/office/word/2012/wordml" xmlns:w16cex="http://schemas.microsoft.com/office/word/2018/wordml/cex" xmlns:w16cid="http://schemas.microsoft.com/office/word/2016/wordml/cid" xmlns:w16="http://schemas.microsoft.com/office/word/2018/wordml" xmlns:w16du="http://schemas.microsoft.com/office/word/2023/wordml/word16du" xmlns:w16sdtdh="http://schemas.microsoft.com/office/word/2020/wordml/sdtdatahash" xmlns:w16sdtfl="http://schemas.microsoft.com/office/word/2024/wordml/sdtformatlock" xmlns:w16se="http://schemas.microsoft.com/office/word/2015/wordml/symex" xmlns:wpg="http://schemas.microsoft.com/office/word/2010/wordprocessingGroup" xmlns:wpi="http://schemas.microsoft.com/office/word/2010/wordprocessingInk" xmlns:wne="http://schemas.microsoft.com/office/word/2006/wordml" xmlns:wps="http://schemas.microsoft.com/office/word/2010/wordprocessingShape" mc:Ignorable="w14 w15 w16se w16cid w16 w16cex w16sdtdh w16sdtfl w16du wp14">
+<w:endnotes xmlns:wpc="http://schemas.microsoft.com/office/word/2010/wordprocessingCanvas" xmlns:cx="http://schemas.microsoft.com/office/drawing/2014/chartex" xmlns:cx1="http://schemas.microsoft.com/office/drawing/2015/9/8/chartex" xmlns:mc="http://schemas.openxmlformats.org/markup-compatibility/2006" xmlns:o="urn:schemas-microsoft-com:office:office" xmlns:r="http://schemas.openxmlformats.org/officeDocument/2006/relationships" xmlns:m="http://schemas.openxmlformats.org/officeDocument/2006/math" xmlns:v="urn:schemas-microsoft-com:vml" xmlns:wp14="http://schemas.microsoft.com/office/word/2010/wordprocessingDrawing" xmlns:wp="http://schemas.openxmlformats.org/drawingml/2006/wordprocessingDrawing" xmlns:w10="urn:schemas-microsoft-com:office:word" xmlns:w="http://schemas.openxmlformats.org/wordprocessingml/2006/main" xmlns:w14="http://schemas.microsoft.com/office/word/2010/wordml" xmlns:w15="http://schemas.microsoft.com/office/word/2012/wordml" xmlns:w16se="http://schemas.microsoft.com/office/word/2015/wordml/symex" xmlns:wpg="http://schemas.microsoft.com/office/word/2010/wordprocessingGroup" xmlns:wpi="http://schemas.microsoft.com/office/word/2010/wordprocessingInk" xmlns:wne="http://schemas.microsoft.com/office/word/2006/wordml" xmlns:wps="http://schemas.microsoft.com/office/word/2010/wordprocessingShape" mc:Ignorable="w14 w15 w16se wp14">
   <w:endnote w:type="separator" w:id="-1">
     <w:p>
       <w:pPr>
@@ -856,7 +939,7 @@
 </file>
 
 <file path=word/footnotes.xml><?xml version="1.0" encoding="utf-8"?>
-<w:footnotes xmlns:wpc="http://schemas.microsoft.com/office/word/2010/wordprocessingCanvas" xmlns:cx="http://schemas.microsoft.com/office/drawing/2014/chartex" xmlns:cx1="http://schemas.microsoft.com/office/drawing/2015/9/8/chartex" xmlns:cx2="http://schemas.microsoft.com/office/drawing/2015/10/21/chartex" xmlns:cx3="http://schemas.microsoft.com/office/drawing/2016/5/9/chartex" xmlns:cx4="http://schemas.microsoft.com/office/drawing/2016/5/10/chartex" xmlns:cx5="http://schemas.microsoft.com/office/drawing/2016/5/11/chartex" xmlns:cx6="http://schemas.microsoft.com/office/drawing/2016/5/12/chartex" xmlns:cx7="http://schemas.microsoft.com/office/drawing/2016/5/13/chartex" xmlns:cx8="http://schemas.microsoft.com/office/drawing/2016/5/14/chartex" xmlns:mc="http://schemas.openxmlformats.org/markup-compatibility/2006" xmlns:aink="http://schemas.microsoft.com/office/drawing/2016/ink" xmlns:am3d="http://schemas.microsoft.com/office/drawing/2017/model3d" xmlns:o="urn:schemas-microsoft-com:office:office" xmlns:oel="http://schemas.microsoft.com/office/2019/extlst" xmlns:r="http://schemas.openxmlformats.org/officeDocument/2006/relationships" xmlns:m="http://schemas.openxmlformats.org/officeDocument/2006/math" xmlns:v="urn:schemas-microsoft-com:vml" xmlns:wp14="http://schemas.microsoft.com/office/word/2010/wordprocessingDrawing" xmlns:wp="http://schemas.openxmlformats.org/drawingml/2006/wordprocessingDrawing" xmlns:w10="urn:schemas-microsoft-com:office:word" xmlns:w="http://schemas.openxmlformats.org/wordprocessingml/2006/main" xmlns:w14="http://schemas.microsoft.com/office/word/2010/wordml" xmlns:w15="http://schemas.microsoft.com/office/word/2012/wordml" xmlns:w16cex="http://schemas.microsoft.com/office/word/2018/wordml/cex" xmlns:w16cid="http://schemas.microsoft.com/office/word/2016/wordml/cid" xmlns:w16="http://schemas.microsoft.com/office/word/2018/wordml" xmlns:w16du="http://schemas.microsoft.com/office/word/2023/wordml/word16du" xmlns:w16sdtdh="http://schemas.microsoft.com/office/word/2020/wordml/sdtdatahash" xmlns:w16sdtfl="http://schemas.microsoft.com/office/word/2024/wordml/sdtformatlock" xmlns:w16se="http://schemas.microsoft.com/office/word/2015/wordml/symex" xmlns:wpg="http://schemas.microsoft.com/office/word/2010/wordprocessingGroup" xmlns:wpi="http://schemas.microsoft.com/office/word/2010/wordprocessingInk" xmlns:wne="http://schemas.microsoft.com/office/word/2006/wordml" xmlns:wps="http://schemas.microsoft.com/office/word/2010/wordprocessingShape" mc:Ignorable="w14 w15 w16se w16cid w16 w16cex w16sdtdh w16sdtfl w16du wp14">
+<w:footnotes xmlns:wpc="http://schemas.microsoft.com/office/word/2010/wordprocessingCanvas" xmlns:cx="http://schemas.microsoft.com/office/drawing/2014/chartex" xmlns:cx1="http://schemas.microsoft.com/office/drawing/2015/9/8/chartex" xmlns:mc="http://schemas.openxmlformats.org/markup-compatibility/2006" xmlns:o="urn:schemas-microsoft-com:office:office" xmlns:r="http://schemas.openxmlformats.org/officeDocument/2006/relationships" xmlns:m="http://schemas.openxmlformats.org/officeDocument/2006/math" xmlns:v="urn:schemas-microsoft-com:vml" xmlns:wp14="http://schemas.microsoft.com/office/word/2010/wordprocessingDrawing" xmlns:wp="http://schemas.openxmlformats.org/drawingml/2006/wordprocessingDrawing" xmlns:w10="urn:schemas-microsoft-com:office:word" xmlns:w="http://schemas.openxmlformats.org/wordprocessingml/2006/main" xmlns:w14="http://schemas.microsoft.com/office/word/2010/wordml" xmlns:w15="http://schemas.microsoft.com/office/word/2012/wordml" xmlns:w16se="http://schemas.microsoft.com/office/word/2015/wordml/symex" xmlns:wpg="http://schemas.microsoft.com/office/word/2010/wordprocessingGroup" xmlns:wpi="http://schemas.microsoft.com/office/word/2010/wordprocessingInk" xmlns:wne="http://schemas.microsoft.com/office/word/2006/wordml" xmlns:wps="http://schemas.microsoft.com/office/word/2010/wordprocessingShape" mc:Ignorable="w14 w15 w16se wp14">
   <w:footnote w:type="separator" w:id="-1">
     <w:p>
       <w:pPr>
@@ -881,7 +964,7 @@
 </file>
 
 <file path=word/header1.xml><?xml version="1.0" encoding="utf-8"?>
-<w:hdr xmlns:wpc="http://schemas.microsoft.com/office/word/2010/wordprocessingCanvas" xmlns:cx="http://schemas.microsoft.com/office/drawing/2014/chartex" xmlns:cx1="http://schemas.microsoft.com/office/drawing/2015/9/8/chartex" xmlns:cx2="http://schemas.microsoft.com/office/drawing/2015/10/21/chartex" xmlns:cx3="http://schemas.microsoft.com/office/drawing/2016/5/9/chartex" xmlns:cx4="http://schemas.microsoft.com/office/drawing/2016/5/10/chartex" xmlns:cx5="http://schemas.microsoft.com/office/drawing/2016/5/11/chartex" xmlns:cx6="http://schemas.microsoft.com/office/drawing/2016/5/12/chartex" xmlns:cx7="http://schemas.microsoft.com/office/drawing/2016/5/13/chartex" xmlns:cx8="http://schemas.microsoft.com/office/drawing/2016/5/14/chartex" xmlns:mc="http://schemas.openxmlformats.org/markup-compatibility/2006" xmlns:aink="http://schemas.microsoft.com/office/drawing/2016/ink" xmlns:am3d="http://schemas.microsoft.com/office/drawing/2017/model3d" xmlns:o="urn:schemas-microsoft-com:office:office" xmlns:oel="http://schemas.microsoft.com/office/2019/extlst" xmlns:r="http://schemas.openxmlformats.org/officeDocument/2006/relationships" xmlns:m="http://schemas.openxmlformats.org/officeDocument/2006/math" xmlns:v="urn:schemas-microsoft-com:vml" xmlns:wp14="http://schemas.microsoft.com/office/word/2010/wordprocessingDrawing" xmlns:wp="http://schemas.openxmlformats.org/drawingml/2006/wordprocessingDrawing" xmlns:w10="urn:schemas-microsoft-com:office:word" xmlns:w="http://schemas.openxmlformats.org/wordprocessingml/2006/main" xmlns:w14="http://schemas.microsoft.com/office/word/2010/wordml" xmlns:w15="http://schemas.microsoft.com/office/word/2012/wordml" xmlns:w16cex="http://schemas.microsoft.com/office/word/2018/wordml/cex" xmlns:w16cid="http://schemas.microsoft.com/office/word/2016/wordml/cid" xmlns:w16="http://schemas.microsoft.com/office/word/2018/wordml" xmlns:w16du="http://schemas.microsoft.com/office/word/2023/wordml/word16du" xmlns:w16sdtdh="http://schemas.microsoft.com/office/word/2020/wordml/sdtdatahash" xmlns:w16sdtfl="http://schemas.microsoft.com/office/word/2024/wordml/sdtformatlock" xmlns:w16se="http://schemas.microsoft.com/office/word/2015/wordml/symex" xmlns:wpg="http://schemas.microsoft.com/office/word/2010/wordprocessingGroup" xmlns:wpi="http://schemas.microsoft.com/office/word/2010/wordprocessingInk" xmlns:wne="http://schemas.microsoft.com/office/word/2006/wordml" xmlns:wps="http://schemas.microsoft.com/office/word/2010/wordprocessingShape" mc:Ignorable="w14 w15 w16se w16cid w16 w16cex w16sdtdh w16sdtfl w16du wp14">
+<w:hdr xmlns:wpc="http://schemas.microsoft.com/office/word/2010/wordprocessingCanvas" xmlns:cx="http://schemas.microsoft.com/office/drawing/2014/chartex" xmlns:cx1="http://schemas.microsoft.com/office/drawing/2015/9/8/chartex" xmlns:mc="http://schemas.openxmlformats.org/markup-compatibility/2006" xmlns:o="urn:schemas-microsoft-com:office:office" xmlns:r="http://schemas.openxmlformats.org/officeDocument/2006/relationships" xmlns:m="http://schemas.openxmlformats.org/officeDocument/2006/math" xmlns:v="urn:schemas-microsoft-com:vml" xmlns:wp14="http://schemas.microsoft.com/office/word/2010/wordprocessingDrawing" xmlns:wp="http://schemas.openxmlformats.org/drawingml/2006/wordprocessingDrawing" xmlns:w10="urn:schemas-microsoft-com:office:word" xmlns:w="http://schemas.openxmlformats.org/wordprocessingml/2006/main" xmlns:w14="http://schemas.microsoft.com/office/word/2010/wordml" xmlns:w15="http://schemas.microsoft.com/office/word/2012/wordml" xmlns:w16se="http://schemas.microsoft.com/office/word/2015/wordml/symex" xmlns:wpg="http://schemas.microsoft.com/office/word/2010/wordprocessingGroup" xmlns:wpi="http://schemas.microsoft.com/office/word/2010/wordprocessingInk" xmlns:wne="http://schemas.microsoft.com/office/word/2006/wordml" xmlns:wps="http://schemas.microsoft.com/office/word/2010/wordprocessingShape" mc:Ignorable="w14 w15 w16se wp14">
   <w:p>
     <w:pPr>
       <w:pStyle w:val="ListParagraph"/>
@@ -911,7 +994,7 @@
 </file>
 
 <file path=word/numbering.xml><?xml version="1.0" encoding="utf-8"?>
-<w:numbering xmlns:wpc="http://schemas.microsoft.com/office/word/2010/wordprocessingCanvas" xmlns:cx="http://schemas.microsoft.com/office/drawing/2014/chartex" xmlns:cx1="http://schemas.microsoft.com/office/drawing/2015/9/8/chartex" xmlns:cx2="http://schemas.microsoft.com/office/drawing/2015/10/21/chartex" xmlns:cx3="http://schemas.microsoft.com/office/drawing/2016/5/9/chartex" xmlns:cx4="http://schemas.microsoft.com/office/drawing/2016/5/10/chartex" xmlns:cx5="http://schemas.microsoft.com/office/drawing/2016/5/11/chartex" xmlns:cx6="http://schemas.microsoft.com/office/drawing/2016/5/12/chartex" xmlns:cx7="http://schemas.microsoft.com/office/drawing/2016/5/13/chartex" xmlns:cx8="http://schemas.microsoft.com/office/drawing/2016/5/14/chartex" xmlns:mc="http://schemas.openxmlformats.org/markup-compatibility/2006" xmlns:aink="http://schemas.microsoft.com/office/drawing/2016/ink" xmlns:am3d="http://schemas.microsoft.com/office/drawing/2017/model3d" xmlns:o="urn:schemas-microsoft-com:office:office" xmlns:oel="http://schemas.microsoft.com/office/2019/extlst" xmlns:r="http://schemas.openxmlformats.org/officeDocument/2006/relationships" xmlns:m="http://schemas.openxmlformats.org/officeDocument/2006/math" xmlns:v="urn:schemas-microsoft-com:vml" xmlns:wp14="http://schemas.microsoft.com/office/word/2010/wordprocessingDrawing" xmlns:wp="http://schemas.openxmlformats.org/drawingml/2006/wordprocessingDrawing" xmlns:w10="urn:schemas-microsoft-com:office:word" xmlns:w="http://schemas.openxmlformats.org/wordprocessingml/2006/main" xmlns:w14="http://schemas.microsoft.com/office/word/2010/wordml" xmlns:w15="http://schemas.microsoft.com/office/word/2012/wordml" xmlns:w16cex="http://schemas.microsoft.com/office/word/2018/wordml/cex" xmlns:w16cid="http://schemas.microsoft.com/office/word/2016/wordml/cid" xmlns:w16="http://schemas.microsoft.com/office/word/2018/wordml" xmlns:w16du="http://schemas.microsoft.com/office/word/2023/wordml/word16du" xmlns:w16sdtdh="http://schemas.microsoft.com/office/word/2020/wordml/sdtdatahash" xmlns:w16sdtfl="http://schemas.microsoft.com/office/word/2024/wordml/sdtformatlock" xmlns:w16se="http://schemas.microsoft.com/office/word/2015/wordml/symex" xmlns:wpg="http://schemas.microsoft.com/office/word/2010/wordprocessingGroup" xmlns:wpi="http://schemas.microsoft.com/office/word/2010/wordprocessingInk" xmlns:wne="http://schemas.microsoft.com/office/word/2006/wordml" xmlns:wps="http://schemas.microsoft.com/office/word/2010/wordprocessingShape" mc:Ignorable="w14 w15 w16se w16cid w16 w16cex w16sdtdh w16sdtfl w16du wp14">
+<w:numbering xmlns:wpc="http://schemas.microsoft.com/office/word/2010/wordprocessingCanvas" xmlns:cx="http://schemas.microsoft.com/office/drawing/2014/chartex" xmlns:cx1="http://schemas.microsoft.com/office/drawing/2015/9/8/chartex" xmlns:mc="http://schemas.openxmlformats.org/markup-compatibility/2006" xmlns:o="urn:schemas-microsoft-com:office:office" xmlns:r="http://schemas.openxmlformats.org/officeDocument/2006/relationships" xmlns:m="http://schemas.openxmlformats.org/officeDocument/2006/math" xmlns:v="urn:schemas-microsoft-com:vml" xmlns:wp14="http://schemas.microsoft.com/office/word/2010/wordprocessingDrawing" xmlns:wp="http://schemas.openxmlformats.org/drawingml/2006/wordprocessingDrawing" xmlns:w10="urn:schemas-microsoft-com:office:word" xmlns:w="http://schemas.openxmlformats.org/wordprocessingml/2006/main" xmlns:w14="http://schemas.microsoft.com/office/word/2010/wordml" xmlns:w15="http://schemas.microsoft.com/office/word/2012/wordml" xmlns:w16se="http://schemas.microsoft.com/office/word/2015/wordml/symex" xmlns:wpg="http://schemas.microsoft.com/office/word/2010/wordprocessingGroup" xmlns:wpi="http://schemas.microsoft.com/office/word/2010/wordprocessingInk" xmlns:wne="http://schemas.microsoft.com/office/word/2006/wordml" xmlns:wps="http://schemas.microsoft.com/office/word/2010/wordprocessingShape" mc:Ignorable="w14 w15 w16se wp14">
   <w:abstractNum w:abstractNumId="0" w15:restartNumberingAfterBreak="0">
     <w:nsid w:val="FFFFFF7C"/>
     <w:multiLevelType w:val="singleLevel"/>
@@ -1083,38 +1166,278 @@
       </w:rPr>
     </w:lvl>
   </w:abstractNum>
-  <w:num w:numId="1" w16cid:durableId="327565438">
+  <w:abstractNum w:abstractNumId="9" w15:restartNumberingAfterBreak="0">
+    <w:nsid w:val="7C715771"/>
+    <w:multiLevelType w:val="multilevel"/>
+    <w:tmpl w:val="A1281C64"/>
+    <w:lvl w:ilvl="0">
+      <w:start w:val="1"/>
+      <w:numFmt w:val="decimal"/>
+      <w:lvlText w:val="%1."/>
+      <w:lvlJc w:val="left"/>
+      <w:pPr>
+        <w:ind w:left="720" w:hanging="360"/>
+      </w:pPr>
+      <w:rPr>
+        <w:rFonts w:hint="default"/>
+      </w:rPr>
+    </w:lvl>
+    <w:lvl w:ilvl="1">
+      <w:start w:val="1"/>
+      <w:numFmt w:val="decimal"/>
+      <w:isLgl/>
+      <w:lvlText w:val="%1.%2."/>
+      <w:lvlJc w:val="left"/>
+      <w:pPr>
+        <w:ind w:left="1440" w:hanging="720"/>
+      </w:pPr>
+      <w:rPr>
+        <w:rFonts w:hint="default"/>
+      </w:rPr>
+    </w:lvl>
+    <w:lvl w:ilvl="2">
+      <w:start w:val="1"/>
+      <w:numFmt w:val="decimal"/>
+      <w:isLgl/>
+      <w:lvlText w:val="%1.%2.%3."/>
+      <w:lvlJc w:val="left"/>
+      <w:pPr>
+        <w:ind w:left="1800" w:hanging="720"/>
+      </w:pPr>
+      <w:rPr>
+        <w:rFonts w:hint="default"/>
+      </w:rPr>
+    </w:lvl>
+    <w:lvl w:ilvl="3">
+      <w:start w:val="1"/>
+      <w:numFmt w:val="decimal"/>
+      <w:isLgl/>
+      <w:lvlText w:val="%1.%2.%3.%4."/>
+      <w:lvlJc w:val="left"/>
+      <w:pPr>
+        <w:ind w:left="2520" w:hanging="1080"/>
+      </w:pPr>
+      <w:rPr>
+        <w:rFonts w:hint="default"/>
+      </w:rPr>
+    </w:lvl>
+    <w:lvl w:ilvl="4">
+      <w:start w:val="1"/>
+      <w:numFmt w:val="decimal"/>
+      <w:isLgl/>
+      <w:lvlText w:val="%1.%2.%3.%4.%5."/>
+      <w:lvlJc w:val="left"/>
+      <w:pPr>
+        <w:ind w:left="2880" w:hanging="1080"/>
+      </w:pPr>
+      <w:rPr>
+        <w:rFonts w:hint="default"/>
+      </w:rPr>
+    </w:lvl>
+    <w:lvl w:ilvl="5">
+      <w:start w:val="1"/>
+      <w:numFmt w:val="decimal"/>
+      <w:isLgl/>
+      <w:lvlText w:val="%1.%2.%3.%4.%5.%6."/>
+      <w:lvlJc w:val="left"/>
+      <w:pPr>
+        <w:ind w:left="3600" w:hanging="1440"/>
+      </w:pPr>
+      <w:rPr>
+        <w:rFonts w:hint="default"/>
+      </w:rPr>
+    </w:lvl>
+    <w:lvl w:ilvl="6">
+      <w:start w:val="1"/>
+      <w:numFmt w:val="decimal"/>
+      <w:isLgl/>
+      <w:lvlText w:val="%1.%2.%3.%4.%5.%6.%7."/>
+      <w:lvlJc w:val="left"/>
+      <w:pPr>
+        <w:ind w:left="3960" w:hanging="1440"/>
+      </w:pPr>
+      <w:rPr>
+        <w:rFonts w:hint="default"/>
+      </w:rPr>
+    </w:lvl>
+    <w:lvl w:ilvl="7">
+      <w:start w:val="1"/>
+      <w:numFmt w:val="decimal"/>
+      <w:isLgl/>
+      <w:lvlText w:val="%1.%2.%3.%4.%5.%6.%7.%8."/>
+      <w:lvlJc w:val="left"/>
+      <w:pPr>
+        <w:ind w:left="4680" w:hanging="1800"/>
+      </w:pPr>
+      <w:rPr>
+        <w:rFonts w:hint="default"/>
+      </w:rPr>
+    </w:lvl>
+    <w:lvl w:ilvl="8">
+      <w:start w:val="1"/>
+      <w:numFmt w:val="decimal"/>
+      <w:isLgl/>
+      <w:lvlText w:val="%1.%2.%3.%4.%5.%6.%7.%8.%9."/>
+      <w:lvlJc w:val="left"/>
+      <w:pPr>
+        <w:ind w:left="5040" w:hanging="1800"/>
+      </w:pPr>
+      <w:rPr>
+        <w:rFonts w:hint="default"/>
+      </w:rPr>
+    </w:lvl>
+  </w:abstractNum>
+  <w:abstractNum w:abstractNumId="10" w15:restartNumberingAfterBreak="0">
+    <w:nsid w:val="7D230B5B"/>
+    <w:multiLevelType w:val="multilevel"/>
+    <w:tmpl w:val="A3963532"/>
+    <w:lvl w:ilvl="0">
+      <w:start w:val="1"/>
+      <w:numFmt w:val="decimal"/>
+      <w:lvlText w:val="%1."/>
+      <w:lvlJc w:val="left"/>
+      <w:pPr>
+        <w:ind w:left="360" w:hanging="360"/>
+      </w:pPr>
+      <w:rPr>
+        <w:rFonts w:hint="default"/>
+      </w:rPr>
+    </w:lvl>
+    <w:lvl w:ilvl="1">
+      <w:start w:val="1"/>
+      <w:numFmt w:val="decimal"/>
+      <w:lvlText w:val="%1.%2."/>
+      <w:lvlJc w:val="left"/>
+      <w:pPr>
+        <w:ind w:left="1080" w:hanging="360"/>
+      </w:pPr>
+      <w:rPr>
+        <w:rFonts w:hint="default"/>
+      </w:rPr>
+    </w:lvl>
+    <w:lvl w:ilvl="2">
+      <w:start w:val="1"/>
+      <w:numFmt w:val="decimal"/>
+      <w:lvlText w:val="%1.%2.%3."/>
+      <w:lvlJc w:val="left"/>
+      <w:pPr>
+        <w:ind w:left="2160" w:hanging="720"/>
+      </w:pPr>
+      <w:rPr>
+        <w:rFonts w:hint="default"/>
+      </w:rPr>
+    </w:lvl>
+    <w:lvl w:ilvl="3">
+      <w:start w:val="1"/>
+      <w:numFmt w:val="decimal"/>
+      <w:lvlText w:val="%1.%2.%3.%4."/>
+      <w:lvlJc w:val="left"/>
+      <w:pPr>
+        <w:ind w:left="2880" w:hanging="720"/>
+      </w:pPr>
+      <w:rPr>
+        <w:rFonts w:hint="default"/>
+      </w:rPr>
+    </w:lvl>
+    <w:lvl w:ilvl="4">
+      <w:start w:val="1"/>
+      <w:numFmt w:val="decimal"/>
+      <w:lvlText w:val="%1.%2.%3.%4.%5."/>
+      <w:lvlJc w:val="left"/>
+      <w:pPr>
+        <w:ind w:left="3960" w:hanging="1080"/>
+      </w:pPr>
+      <w:rPr>
+        <w:rFonts w:hint="default"/>
+      </w:rPr>
+    </w:lvl>
+    <w:lvl w:ilvl="5">
+      <w:start w:val="1"/>
+      <w:numFmt w:val="decimal"/>
+      <w:lvlText w:val="%1.%2.%3.%4.%5.%6."/>
+      <w:lvlJc w:val="left"/>
+      <w:pPr>
+        <w:ind w:left="4680" w:hanging="1080"/>
+      </w:pPr>
+      <w:rPr>
+        <w:rFonts w:hint="default"/>
+      </w:rPr>
+    </w:lvl>
+    <w:lvl w:ilvl="6">
+      <w:start w:val="1"/>
+      <w:numFmt w:val="decimal"/>
+      <w:lvlText w:val="%1.%2.%3.%4.%5.%6.%7."/>
+      <w:lvlJc w:val="left"/>
+      <w:pPr>
+        <w:ind w:left="5760" w:hanging="1440"/>
+      </w:pPr>
+      <w:rPr>
+        <w:rFonts w:hint="default"/>
+      </w:rPr>
+    </w:lvl>
+    <w:lvl w:ilvl="7">
+      <w:start w:val="1"/>
+      <w:numFmt w:val="decimal"/>
+      <w:lvlText w:val="%1.%2.%3.%4.%5.%6.%7.%8."/>
+      <w:lvlJc w:val="left"/>
+      <w:pPr>
+        <w:ind w:left="6480" w:hanging="1440"/>
+      </w:pPr>
+      <w:rPr>
+        <w:rFonts w:hint="default"/>
+      </w:rPr>
+    </w:lvl>
+    <w:lvl w:ilvl="8">
+      <w:start w:val="1"/>
+      <w:numFmt w:val="decimal"/>
+      <w:lvlText w:val="%1.%2.%3.%4.%5.%6.%7.%8.%9."/>
+      <w:lvlJc w:val="left"/>
+      <w:pPr>
+        <w:ind w:left="7560" w:hanging="1800"/>
+      </w:pPr>
+      <w:rPr>
+        <w:rFonts w:hint="default"/>
+      </w:rPr>
+    </w:lvl>
+  </w:abstractNum>
+  <w:num w:numId="1">
     <w:abstractNumId w:val="8"/>
   </w:num>
-  <w:num w:numId="2" w16cid:durableId="1484731944">
+  <w:num w:numId="2">
     <w:abstractNumId w:val="6"/>
   </w:num>
-  <w:num w:numId="3" w16cid:durableId="310598591">
+  <w:num w:numId="3">
     <w:abstractNumId w:val="5"/>
   </w:num>
-  <w:num w:numId="4" w16cid:durableId="1744179073">
+  <w:num w:numId="4">
     <w:abstractNumId w:val="4"/>
   </w:num>
-  <w:num w:numId="5" w16cid:durableId="1971668577">
+  <w:num w:numId="5">
     <w:abstractNumId w:val="7"/>
   </w:num>
-  <w:num w:numId="6" w16cid:durableId="1675301172">
+  <w:num w:numId="6">
     <w:abstractNumId w:val="3"/>
   </w:num>
-  <w:num w:numId="7" w16cid:durableId="1125544207">
+  <w:num w:numId="7">
     <w:abstractNumId w:val="2"/>
   </w:num>
-  <w:num w:numId="8" w16cid:durableId="1782676265">
+  <w:num w:numId="8">
     <w:abstractNumId w:val="1"/>
   </w:num>
-  <w:num w:numId="9" w16cid:durableId="997658929">
+  <w:num w:numId="9">
     <w:abstractNumId w:val="0"/>
+  </w:num>
+  <w:num w:numId="10">
+    <w:abstractNumId w:val="9"/>
+  </w:num>
+  <w:num w:numId="11">
+    <w:abstractNumId w:val="10"/>
   </w:num>
 </w:numbering>
 </file>
 
 <file path=word/styles.xml><?xml version="1.0" encoding="utf-8"?>
-<w:styles xmlns:mc="http://schemas.openxmlformats.org/markup-compatibility/2006" xmlns:r="http://schemas.openxmlformats.org/officeDocument/2006/relationships" xmlns:w="http://schemas.openxmlformats.org/wordprocessingml/2006/main" xmlns:w14="http://schemas.microsoft.com/office/word/2010/wordml" xmlns:w15="http://schemas.microsoft.com/office/word/2012/wordml" xmlns:w16cex="http://schemas.microsoft.com/office/word/2018/wordml/cex" xmlns:w16cid="http://schemas.microsoft.com/office/word/2016/wordml/cid" xmlns:w16="http://schemas.microsoft.com/office/word/2018/wordml" xmlns:w16du="http://schemas.microsoft.com/office/word/2023/wordml/word16du" xmlns:w16sdtdh="http://schemas.microsoft.com/office/word/2020/wordml/sdtdatahash" xmlns:w16sdtfl="http://schemas.microsoft.com/office/word/2024/wordml/sdtformatlock" xmlns:w16se="http://schemas.microsoft.com/office/word/2015/wordml/symex" mc:Ignorable="w14 w15 w16se w16cid w16 w16cex w16sdtdh w16sdtfl w16du">
+<w:styles xmlns:mc="http://schemas.openxmlformats.org/markup-compatibility/2006" xmlns:r="http://schemas.openxmlformats.org/officeDocument/2006/relationships" xmlns:w="http://schemas.openxmlformats.org/wordprocessingml/2006/main" xmlns:w14="http://schemas.microsoft.com/office/word/2010/wordml" xmlns:w15="http://schemas.microsoft.com/office/word/2012/wordml" xmlns:w16se="http://schemas.microsoft.com/office/word/2015/wordml/symex" mc:Ignorable="w14 w15 w16se">
   <w:docDefaults>
     <w:rPrDefault>
       <w:rPr>
@@ -1130,7 +1453,7 @@
       </w:pPr>
     </w:pPrDefault>
   </w:docDefaults>
-  <w:latentStyles w:defLockedState="0" w:defUIPriority="99" w:defSemiHidden="0" w:defUnhideWhenUsed="0" w:defQFormat="0" w:count="376">
+  <w:latentStyles w:defLockedState="0" w:defUIPriority="99" w:defSemiHidden="0" w:defUnhideWhenUsed="0" w:defQFormat="0" w:count="371">
     <w:lsdException w:name="Normal" w:uiPriority="0" w:qFormat="1"/>
     <w:lsdException w:name="heading 1" w:uiPriority="9" w:qFormat="1"/>
     <w:lsdException w:name="heading 2" w:semiHidden="1" w:uiPriority="9" w:unhideWhenUsed="1" w:qFormat="1"/>
@@ -1493,11 +1816,6 @@
     <w:lsdException w:name="List Table 5 Dark Accent 6" w:uiPriority="50"/>
     <w:lsdException w:name="List Table 6 Colorful Accent 6" w:uiPriority="51"/>
     <w:lsdException w:name="List Table 7 Colorful Accent 6" w:uiPriority="52"/>
-    <w:lsdException w:name="Mention" w:semiHidden="1" w:unhideWhenUsed="1"/>
-    <w:lsdException w:name="Smart Hyperlink" w:semiHidden="1" w:unhideWhenUsed="1"/>
-    <w:lsdException w:name="Hashtag" w:semiHidden="1" w:unhideWhenUsed="1"/>
-    <w:lsdException w:name="Unresolved Mention" w:semiHidden="1" w:unhideWhenUsed="1"/>
-    <w:lsdException w:name="Smart Link" w:semiHidden="1" w:unhideWhenUsed="1"/>
   </w:latentStyles>
   <w:style w:type="paragraph" w:default="1" w:styleId="Normal">
     <w:name w:val="Normal"/>
@@ -1716,6 +2034,7 @@
   <w:style w:type="character" w:default="1" w:styleId="DefaultParagraphFont">
     <w:name w:val="Default Paragraph Font"/>
     <w:uiPriority w:val="1"/>
+    <w:semiHidden/>
     <w:unhideWhenUsed/>
   </w:style>
   <w:style w:type="table" w:default="1" w:styleId="TableNormal">
@@ -12491,6 +12810,22 @@
         <w:shd w:val="clear" w:color="auto" w:fill="FBCAA2" w:themeFill="accent6" w:themeFillTint="7F"/>
       </w:tcPr>
     </w:tblStylePr>
+  </w:style>
+  <w:style w:type="paragraph" w:styleId="NormalWeb">
+    <w:name w:val="Normal (Web)"/>
+    <w:basedOn w:val="Normal"/>
+    <w:uiPriority w:val="99"/>
+    <w:unhideWhenUsed/>
+    <w:rsid w:val="00B44F2A"/>
+    <w:pPr>
+      <w:spacing w:before="100" w:beforeAutospacing="1" w:after="100" w:afterAutospacing="1" w:line="240" w:lineRule="auto"/>
+    </w:pPr>
+    <w:rPr>
+      <w:rFonts w:ascii="Times New Roman" w:eastAsia="Times New Roman" w:hAnsi="Times New Roman" w:cs="Times New Roman"/>
+      <w:sz w:val="24"/>
+      <w:szCs w:val="24"/>
+      <w:lang w:val="en-IN" w:eastAsia="en-IN"/>
+    </w:rPr>
   </w:style>
 </w:styles>
 </file>
@@ -12820,7 +13155,7 @@
 </file>
 
 <file path=customXml/itemProps1.xml><?xml version="1.0" encoding="utf-8"?>
-<ds:datastoreItem xmlns:ds="http://schemas.openxmlformats.org/officeDocument/2006/customXml" ds:itemID="{00684146-1182-41A4-AB2B-157F72D45FD1}">
+<ds:datastoreItem xmlns:ds="http://schemas.openxmlformats.org/officeDocument/2006/customXml" ds:itemID="{B9F47D6D-093F-4C27-8C0A-15DE1C7F8DA3}">
   <ds:schemaRefs>
     <ds:schemaRef ds:uri="http://schemas.openxmlformats.org/officeDocument/2006/bibliography"/>
   </ds:schemaRefs>

</xml_diff>